<commit_message>
#40 extended chatbot section
</commit_message>
<xml_diff>
--- a/doc/3 Technical Concepts.docx
+++ b/doc/3 Technical Concepts.docx
@@ -11,9 +11,6 @@
       </w:r>
     </w:p>
     <w:p>
-      <w:pPr>
-        <w:ind w:firstLine="708"/>
-      </w:pPr>
       <w:r>
         <w:t>This section explains the most relevant theoretical concepts that were applied during</w:t>
       </w:r>
@@ -37,16 +34,14 @@
       <w:r>
         <w:t xml:space="preserve">3.1 </w:t>
       </w:r>
-      <w:proofErr w:type="spellStart"/>
       <w:r>
         <w:t>Chatbot</w:t>
       </w:r>
-      <w:proofErr w:type="spellEnd"/>
-    </w:p>
-    <w:p>
-      <w:pPr>
-        <w:ind w:firstLine="360"/>
-      </w:pPr>
+      <w:r>
+        <w:t>s</w:t>
+      </w:r>
+    </w:p>
+    <w:p>
       <w:r>
         <w:rPr>
           <w:rStyle w:val="Fett"/>
@@ -54,15 +49,14 @@
         </w:rPr>
         <w:t xml:space="preserve">A </w:t>
       </w:r>
-      <w:proofErr w:type="spellStart"/>
       <w:r>
         <w:rPr>
           <w:rStyle w:val="Fett"/>
           <w:b w:val="0"/>
+          <w:bCs w:val="0"/>
         </w:rPr>
         <w:t>chatbot</w:t>
       </w:r>
-      <w:proofErr w:type="spellEnd"/>
       <w:r>
         <w:rPr>
           <w:rStyle w:val="Fett"/>
@@ -158,30 +152,23 @@
         <w:t>s</w:t>
       </w:r>
       <w:r>
-        <w:t xml:space="preserve"> in the development of </w:t>
-      </w:r>
-      <w:proofErr w:type="spellStart"/>
-      <w:r>
-        <w:t>chatbots</w:t>
-      </w:r>
-      <w:proofErr w:type="spellEnd"/>
-      <w:r>
-        <w:t xml:space="preserve"> were taken by</w:t>
-      </w:r>
-      <w:r>
-        <w:t xml:space="preserve"> the computer scientists Alan Turing </w:t>
+        <w:t xml:space="preserve"> in the development of chatbots were taken by</w:t>
+      </w:r>
+      <w:r>
+        <w:t xml:space="preserve"> the computer </w:t>
+      </w:r>
+      <w:r>
+        <w:t>scientists</w:t>
+      </w:r>
+      <w:r>
+        <w:t xml:space="preserve"> Alan Turing </w:t>
       </w:r>
       <w:r>
         <w:t xml:space="preserve">and </w:t>
       </w:r>
       <w:r>
-        <w:t xml:space="preserve">Joseph </w:t>
-      </w:r>
-      <w:proofErr w:type="spellStart"/>
-      <w:r>
-        <w:t>Weizenbaum</w:t>
-      </w:r>
-      <w:proofErr w:type="spellEnd"/>
+        <w:t>Joseph Weizenbaum</w:t>
+      </w:r>
       <w:r>
         <w:t>, proposing the concept of computers communicating like humans do</w:t>
       </w:r>
@@ -195,15 +182,7 @@
         <w:t xml:space="preserve"> </w:t>
       </w:r>
       <w:r>
-        <w:t xml:space="preserve">One of the first natural language processing programs was ELIZA, developed by Joseph </w:t>
-      </w:r>
-      <w:proofErr w:type="spellStart"/>
-      <w:r>
-        <w:t>Weizenbaum</w:t>
-      </w:r>
-      <w:proofErr w:type="spellEnd"/>
-      <w:r>
-        <w:t xml:space="preserve"> in 1966. </w:t>
+        <w:t xml:space="preserve">One of the first natural language processing programs was ELIZA, developed by Joseph Weizenbaum in 1966. </w:t>
       </w:r>
       <w:r>
         <w:t>Although some users were tricked into thinking that ELIZA was an actual human conversation partner</w:t>
@@ -230,7 +209,16 @@
         <w:t>its limit</w:t>
       </w:r>
       <w:r>
-        <w:t xml:space="preserve"> quickly because </w:t>
+        <w:t xml:space="preserve"> </w:t>
+      </w:r>
+      <w:r>
+        <w:rPr>
+          <w:rFonts w:ascii="Cambria" w:hAnsi="Cambria"/>
+        </w:rPr>
+        <w:t>quickly</w:t>
+      </w:r>
+      <w:r>
+        <w:t xml:space="preserve"> because </w:t>
       </w:r>
       <w:r>
         <w:t xml:space="preserve">of </w:t>
@@ -252,9 +240,6 @@
       </w:r>
     </w:p>
     <w:p>
-      <w:pPr>
-        <w:ind w:firstLine="360"/>
-      </w:pPr>
       <w:r>
         <w:t xml:space="preserve">The topic’s big </w:t>
       </w:r>
@@ -292,7 +277,13 @@
         <w:t xml:space="preserve"> in the last couple of years it turned out that users actually do not like to use a variety of apps, but rather concentrate on only a few, mainly messaging apps. That is how in 2016, the idea of the conversational interface resurged </w:t>
       </w:r>
       <w:r>
-        <w:t xml:space="preserve">when a lot </w:t>
+        <w:t xml:space="preserve">when </w:t>
+      </w:r>
+      <w:r>
+        <w:t>many</w:t>
+      </w:r>
+      <w:r>
+        <w:t xml:space="preserve"> </w:t>
       </w:r>
       <w:r>
         <w:t>global bi</w:t>
@@ -301,18 +292,7 @@
         <w:t xml:space="preserve">g-players like Google, Facebook, Microsoft, IBM or Amazon </w:t>
       </w:r>
       <w:r>
-        <w:t xml:space="preserve">decided to take part in the development of </w:t>
-      </w:r>
-      <w:proofErr w:type="spellStart"/>
-      <w:r>
-        <w:t>chatbots</w:t>
-      </w:r>
-      <w:proofErr w:type="spellEnd"/>
-      <w:r>
-        <w:t xml:space="preserve"> and conversational interfaces</w:t>
-      </w:r>
-      <w:r>
-        <w:t xml:space="preserve"> </w:t>
+        <w:t>decided to take part in the development of conversational interfaces</w:t>
       </w:r>
       <w:r>
         <w:rPr>
@@ -323,172 +303,651 @@
       <w:r>
         <w:t xml:space="preserve">. </w:t>
       </w:r>
-      <w:r>
-        <w:t xml:space="preserve">Many of them provide </w:t>
-      </w:r>
-      <w:r>
-        <w:t xml:space="preserve">free to use </w:t>
-      </w:r>
-      <w:r>
-        <w:t>natural language</w:t>
-      </w:r>
-      <w:r>
-        <w:t xml:space="preserve"> processing platforms that make</w:t>
-      </w:r>
-      <w:r>
-        <w:t xml:space="preserve"> the development of con</w:t>
-      </w:r>
-      <w:r>
-        <w:t xml:space="preserve">versational interfaces possible. These interfaces </w:t>
-      </w:r>
-      <w:r>
-        <w:t xml:space="preserve">can be then integrated into </w:t>
-      </w:r>
-      <w:r>
-        <w:t xml:space="preserve">instant </w:t>
-      </w:r>
-      <w:r>
-        <w:t>messaging applications.</w:t>
-      </w:r>
-      <w:r>
-        <w:t xml:space="preserve"> </w:t>
-      </w:r>
-      <w:r>
-        <w:t>Two</w:t>
-      </w:r>
-      <w:r>
-        <w:t xml:space="preserve"> of the key concepts that are widely used </w:t>
-      </w:r>
-      <w:r>
-        <w:t>in most</w:t>
-      </w:r>
-      <w:r>
-        <w:t xml:space="preserve"> natural language processing systems are </w:t>
+    </w:p>
+    <w:p>
+      <w:r>
+        <w:t xml:space="preserve">After explaining briefly the history of chatbots, the following part is going to define the different terms </w:t>
+      </w:r>
+      <w:r>
+        <w:rPr>
+          <w:i/>
+        </w:rPr>
+        <w:t>Natural Language Processing</w:t>
+      </w:r>
+      <w:r>
+        <w:t xml:space="preserve">, </w:t>
+      </w:r>
+      <w:r>
+        <w:rPr>
+          <w:i/>
+        </w:rPr>
+        <w:t>Conversational Interface</w:t>
+      </w:r>
+      <w:r>
+        <w:t xml:space="preserve"> and </w:t>
+      </w:r>
+      <w:r>
+        <w:rPr>
+          <w:i/>
+        </w:rPr>
+        <w:t xml:space="preserve">Chatbots </w:t>
+      </w:r>
+      <w:r>
+        <w:t>to outline the differences between them. After that, the key concepts and some design principles in the development of chatbots are shown.</w:t>
+      </w:r>
+    </w:p>
+    <w:p>
+      <w:pPr>
+        <w:pStyle w:val="berschrift3"/>
+      </w:pPr>
+      <w:r>
+        <w:t xml:space="preserve">3.1.1 Natural Language </w:t>
+      </w:r>
+      <w:r>
+        <w:t>Understanding, Conversational Interface and Chatbots</w:t>
+      </w:r>
+    </w:p>
+    <w:p>
+      <w:r>
+        <w:tab/>
+        <w:t xml:space="preserve">Natural Language Processing is a component in the field of Artificial Intelligence in which natural language is analyzed </w:t>
+      </w:r>
+      <w:r>
+        <w:t xml:space="preserve">and </w:t>
+      </w:r>
+      <w:r>
+        <w:t>processed</w:t>
+      </w:r>
+      <w:r>
+        <w:t xml:space="preserve"> in a way that computers can use </w:t>
+      </w:r>
+      <w:r>
+        <w:t xml:space="preserve">converted information </w:t>
+      </w:r>
+      <w:r>
+        <w:t xml:space="preserve">easily </w:t>
+      </w:r>
+      <w:r>
+        <w:t>in further algorithms</w:t>
+      </w:r>
+      <w:r>
+        <w:t xml:space="preserve"> </w:t>
       </w:r>
       <w:r>
         <w:rPr>
           <w:vertAlign w:val="superscript"/>
         </w:rPr>
-        <w:t>4</w:t>
-      </w:r>
-    </w:p>
-    <w:p>
-      <w:pPr>
-        <w:pStyle w:val="Listenabsatz"/>
-        <w:numPr>
-          <w:ilvl w:val="0"/>
-          <w:numId w:val="2"/>
-        </w:numPr>
-      </w:pPr>
-      <w:r>
-        <w:t>Intent</w:t>
-      </w:r>
-      <w:r>
-        <w:t>: The mapping of the user’s message to an action that should be taken</w:t>
-      </w:r>
-    </w:p>
-    <w:p>
-      <w:pPr>
-        <w:pStyle w:val="Listenabsatz"/>
-        <w:numPr>
-          <w:ilvl w:val="0"/>
-          <w:numId w:val="2"/>
-        </w:numPr>
-      </w:pPr>
-      <w:r>
+        <w:t>3110</w:t>
+      </w:r>
+      <w:r>
+        <w:t xml:space="preserve">. </w:t>
+      </w:r>
+      <w:r>
+        <w:t xml:space="preserve">Natural Language Understanding is a </w:t>
+      </w:r>
+      <w:r>
+        <w:t>sub</w:t>
+      </w:r>
+      <w:r>
+        <w:t xml:space="preserve">discipline of the above </w:t>
+      </w:r>
+      <w:r>
+        <w:t>stated</w:t>
+      </w:r>
+      <w:r>
+        <w:t xml:space="preserve">, focusing on </w:t>
+      </w:r>
+      <w:r>
+        <w:t>“</w:t>
+      </w:r>
+      <w:r>
+        <w:t>reading compr</w:t>
+      </w:r>
+      <w:r>
+        <w:t>ehension and semantic analysis</w:t>
+      </w:r>
+      <w:r>
+        <w:t>”</w:t>
+      </w:r>
+      <w:r>
+        <w:t xml:space="preserve"> </w:t>
+      </w:r>
+      <w:r>
+        <w:rPr>
+          <w:vertAlign w:val="superscript"/>
+        </w:rPr>
+        <w:t>3111</w:t>
+      </w:r>
+      <w:r>
+        <w:t xml:space="preserve">. </w:t>
+      </w:r>
+    </w:p>
+    <w:p>
+      <w:r>
+        <w:lastRenderedPageBreak/>
+        <w:t>Nowadays, many big players provide free to use natural language understanding platforms that make the development of conversational interfaces possible. One of these NLP-NLU platforms is api.ai which translates human language into a formal representation using</w:t>
+      </w:r>
+      <w:r>
+        <w:t xml:space="preserve"> </w:t>
+      </w:r>
+      <w:r>
+        <w:t xml:space="preserve">machine learning techniques as well </w:t>
+      </w:r>
+      <w:r>
+        <w:t xml:space="preserve">the later explained </w:t>
+      </w:r>
+      <w:r>
+        <w:t xml:space="preserve">NLU </w:t>
+      </w:r>
+      <w:r>
+        <w:t>concepts entities, intents and concepts</w:t>
+      </w:r>
+      <w:r>
+        <w:t xml:space="preserve"> </w:t>
+      </w:r>
+      <w:r>
+        <w:rPr>
+          <w:vertAlign w:val="superscript"/>
+        </w:rPr>
+        <w:t>3112</w:t>
+      </w:r>
+      <w:r>
+        <w:t>.</w:t>
+      </w:r>
+      <w:r>
+        <w:t xml:space="preserve"> </w:t>
+      </w:r>
+    </w:p>
+    <w:p>
+      <w:pPr>
+        <w:rPr>
+          <w:rFonts w:eastAsia="Times New Roman"/>
+          <w:lang w:eastAsia="de-DE"/>
+        </w:rPr>
+      </w:pPr>
+      <w:r>
+        <w:t>Using a c</w:t>
+      </w:r>
+      <w:r>
+        <w:t>onversational interface</w:t>
+      </w:r>
+      <w:r>
+        <w:t>,</w:t>
+      </w:r>
+      <w:r>
+        <w:t xml:space="preserve"> people </w:t>
+      </w:r>
+      <w:r>
+        <w:t xml:space="preserve">are enabled to </w:t>
+      </w:r>
+      <w:r>
+        <w:t>interact with</w:t>
+      </w:r>
+      <w:r>
+        <w:t xml:space="preserve"> virtual assistants, smart de</w:t>
+      </w:r>
+      <w:r>
+        <w:t>vices</w:t>
+      </w:r>
+      <w:r>
+        <w:t xml:space="preserve"> and social </w:t>
+      </w:r>
+      <w:r>
+        <w:t>robot</w:t>
+      </w:r>
+      <w:r>
+        <w:t xml:space="preserve"> </w:t>
+      </w:r>
+      <w:r>
+        <w:rPr>
+          <w:rFonts w:eastAsia="Times New Roman"/>
+          <w:lang w:eastAsia="de-DE"/>
+        </w:rPr>
+        <w:t>via their</w:t>
+      </w:r>
+      <w:r>
+        <w:rPr>
+          <w:rFonts w:eastAsia="Times New Roman"/>
+          <w:lang w:eastAsia="de-DE"/>
+        </w:rPr>
+        <w:t xml:space="preserve"> </w:t>
+      </w:r>
+      <w:r>
+        <w:rPr>
+          <w:rFonts w:eastAsia="Times New Roman"/>
+          <w:lang w:eastAsia="de-DE"/>
+        </w:rPr>
+        <w:t>natural</w:t>
+      </w:r>
+      <w:r>
+        <w:rPr>
+          <w:rFonts w:eastAsia="Times New Roman"/>
+          <w:lang w:eastAsia="de-DE"/>
+        </w:rPr>
+        <w:t xml:space="preserve"> language</w:t>
+      </w:r>
+      <w:r>
+        <w:rPr>
+          <w:rFonts w:eastAsia="Times New Roman"/>
+          <w:lang w:eastAsia="de-DE"/>
+        </w:rPr>
+        <w:t xml:space="preserve"> </w:t>
+      </w:r>
+      <w:r>
+        <w:rPr>
+          <w:rFonts w:eastAsia="Times New Roman"/>
+          <w:vertAlign w:val="superscript"/>
+          <w:lang w:eastAsia="de-DE"/>
+        </w:rPr>
+        <w:t>3113</w:t>
+      </w:r>
+      <w:r>
+        <w:rPr>
+          <w:rFonts w:eastAsia="Times New Roman"/>
+          <w:vertAlign w:val="superscript"/>
+          <w:lang w:eastAsia="de-DE"/>
+        </w:rPr>
+        <w:softHyphen/>
+      </w:r>
+      <w:r>
+        <w:rPr>
+          <w:rFonts w:eastAsia="Times New Roman"/>
+          <w:lang w:eastAsia="de-DE"/>
+        </w:rPr>
+        <w:t>.</w:t>
+      </w:r>
+      <w:r>
+        <w:rPr>
+          <w:rFonts w:eastAsia="Times New Roman"/>
+          <w:lang w:eastAsia="de-DE"/>
+        </w:rPr>
+        <w:t xml:space="preserve"> Conversational interfaces are considered as the third wave of user experience, after the terminal interface and the graphical user interface. The ideal is that by having a conversational interface, user do not have to adapt to the computer, but the computer has to adapt to the human way of communicating.</w:t>
+      </w:r>
+    </w:p>
+    <w:p>
+      <w:pPr>
+        <w:rPr>
+          <w:rFonts w:eastAsia="Times New Roman"/>
+          <w:lang w:eastAsia="de-DE"/>
+        </w:rPr>
+      </w:pPr>
+      <w:r>
+        <w:rPr>
+          <w:rFonts w:eastAsia="Times New Roman"/>
+          <w:lang w:eastAsia="de-DE"/>
+        </w:rPr>
+        <w:t xml:space="preserve">There are two basic types of conversational interfaces: voice assistants </w:t>
+      </w:r>
+      <w:r>
+        <w:rPr>
+          <w:rFonts w:eastAsia="Times New Roman"/>
+          <w:lang w:eastAsia="de-DE"/>
+        </w:rPr>
+        <w:t xml:space="preserve">such as Apple’s </w:t>
+      </w:r>
+      <w:r>
+        <w:rPr>
+          <w:rFonts w:eastAsia="Times New Roman"/>
+          <w:lang w:eastAsia="de-DE"/>
+        </w:rPr>
+        <w:t xml:space="preserve">Siri or </w:t>
+      </w:r>
+      <w:r>
+        <w:rPr>
+          <w:rFonts w:eastAsia="Times New Roman"/>
+          <w:lang w:eastAsia="de-DE"/>
+        </w:rPr>
+        <w:t xml:space="preserve">Amazon’s </w:t>
+      </w:r>
+      <w:r>
+        <w:rPr>
+          <w:rFonts w:eastAsia="Times New Roman"/>
+          <w:lang w:eastAsia="de-DE"/>
+        </w:rPr>
+        <w:t>Alexa that communicate using spoken language and chatbots, enabling communication via typing</w:t>
+      </w:r>
+      <w:r>
+        <w:rPr>
+          <w:rFonts w:eastAsia="Times New Roman"/>
+          <w:lang w:eastAsia="de-DE"/>
+        </w:rPr>
+        <w:t xml:space="preserve"> </w:t>
+      </w:r>
+      <w:r>
+        <w:rPr>
+          <w:rFonts w:eastAsia="Times New Roman"/>
+          <w:vertAlign w:val="superscript"/>
+          <w:lang w:eastAsia="de-DE"/>
+        </w:rPr>
+        <w:t>3114</w:t>
+      </w:r>
+      <w:r>
+        <w:rPr>
+          <w:rFonts w:eastAsia="Times New Roman"/>
+          <w:lang w:eastAsia="de-DE"/>
+        </w:rPr>
+        <w:t>.</w:t>
+      </w:r>
+      <w:r>
+        <w:rPr>
+          <w:rFonts w:eastAsia="Times New Roman"/>
+          <w:lang w:eastAsia="de-DE"/>
+        </w:rPr>
+        <w:t xml:space="preserve"> Basically, in chatbots pattern matching is used to interpret the user’s inputs and templates are used to privde the system’s output. </w:t>
+      </w:r>
+      <w:r>
+        <w:rPr>
+          <w:rFonts w:eastAsia="Times New Roman"/>
+          <w:vertAlign w:val="superscript"/>
+          <w:lang w:eastAsia="de-DE"/>
+        </w:rPr>
+        <w:t>3113</w:t>
+      </w:r>
+    </w:p>
+    <w:p/>
+    <w:p>
+      <w:pPr>
+        <w:pStyle w:val="berschrift3"/>
+      </w:pPr>
+      <w:r>
+        <w:t>3.1.2</w:t>
+      </w:r>
+      <w:r>
+        <w:t xml:space="preserve"> </w:t>
+      </w:r>
+      <w:r>
+        <w:t>Concepts</w:t>
+      </w:r>
+    </w:p>
+    <w:p>
+      <w:r>
+        <w:t>The conversational interface used in this project is developed using the NLP-NLU platform api.ai that relies on certain key concepts that are explained in the following.</w:t>
+      </w:r>
+    </w:p>
+    <w:p>
+      <w:r>
+        <w:t xml:space="preserve">Using api.ai, an </w:t>
+      </w:r>
+      <w:r>
+        <w:rPr>
+          <w:i/>
+        </w:rPr>
+        <w:t>agent</w:t>
+      </w:r>
+      <w:r>
+        <w:rPr>
+          <w:i/>
+        </w:rPr>
+        <w:t xml:space="preserve"> </w:t>
+      </w:r>
+      <w:r>
+        <w:t xml:space="preserve">is modeled to </w:t>
+      </w:r>
+      <w:r>
+        <w:t>parse</w:t>
+      </w:r>
+      <w:r>
+        <w:t xml:space="preserve"> </w:t>
+      </w:r>
+      <w:r>
+        <w:t xml:space="preserve">the user’s natural </w:t>
+      </w:r>
+      <w:r>
+        <w:t>input</w:t>
+      </w:r>
+      <w:r>
+        <w:t xml:space="preserve"> into </w:t>
+      </w:r>
+      <w:r>
+        <w:t>structured data</w:t>
+      </w:r>
+      <w:r>
+        <w:t xml:space="preserve">. </w:t>
+      </w:r>
+      <w:r>
+        <w:t>In an agent, the conversation flow</w:t>
+      </w:r>
+      <w:r>
+        <w:t xml:space="preserve"> with the user</w:t>
+      </w:r>
+      <w:r>
+        <w:t xml:space="preserve"> is specified using</w:t>
+      </w:r>
+      <w:r>
+        <w:t xml:space="preserve"> the key components entities, intents and context.</w:t>
+      </w:r>
+      <w:r>
+        <w:t xml:space="preserve"> </w:t>
+      </w:r>
+      <w:r>
+        <w:t xml:space="preserve">After designing the agent, it can be integrated into many different platforms and thus providing </w:t>
+      </w:r>
+      <w:r>
+        <w:t>an</w:t>
+      </w:r>
+      <w:r>
+        <w:t xml:space="preserve"> application’</w:t>
+      </w:r>
+      <w:r>
+        <w:t>s conversational interface</w:t>
+      </w:r>
+      <w:r>
+        <w:rPr>
+          <w:vertAlign w:val="superscript"/>
+        </w:rPr>
+        <w:t>3121</w:t>
+      </w:r>
+      <w:r>
+        <w:t>.</w:t>
+      </w:r>
+    </w:p>
+    <w:p>
+      <w:r>
+        <w:t xml:space="preserve">The agent relies on </w:t>
+      </w:r>
+      <w:r>
+        <w:rPr>
+          <w:i/>
+        </w:rPr>
+        <w:t>machine learning</w:t>
+      </w:r>
+      <w:r>
+        <w:t xml:space="preserve"> algorithms to understand the user input and extract relevant data. </w:t>
+      </w:r>
+      <w:r>
+        <w:t xml:space="preserve">Before being confronted with the actual user, </w:t>
+      </w:r>
+      <w:r>
+        <w:t xml:space="preserve">input examples </w:t>
+      </w:r>
+      <w:r>
+        <w:t>are</w:t>
+      </w:r>
+      <w:r>
+        <w:t xml:space="preserve"> </w:t>
+      </w:r>
+      <w:r>
+        <w:t xml:space="preserve">to be </w:t>
+      </w:r>
+      <w:r>
+        <w:t>s</w:t>
+      </w:r>
+      <w:r>
+        <w:t xml:space="preserve">pecified. Based on these examples, </w:t>
+      </w:r>
+      <w:r>
+        <w:t xml:space="preserve">the </w:t>
+      </w:r>
+      <w:r>
+        <w:t>agent</w:t>
+      </w:r>
+      <w:r>
+        <w:t>’s machine learning model</w:t>
+      </w:r>
+      <w:r>
+        <w:t xml:space="preserve"> decides </w:t>
+      </w:r>
+      <w:r>
+        <w:t xml:space="preserve">which </w:t>
+      </w:r>
+      <w:r>
+        <w:t>path</w:t>
+      </w:r>
+      <w:r>
+        <w:t xml:space="preserve"> of the</w:t>
+      </w:r>
+      <w:r>
+        <w:t xml:space="preserve"> conversation flow is </w:t>
+      </w:r>
+      <w:r>
+        <w:t xml:space="preserve">chosen. </w:t>
+      </w:r>
+      <w:r>
+        <w:t>As usual in machine learning, the agent learns to adapt</w:t>
+      </w:r>
+      <w:r>
+        <w:t xml:space="preserve"> better</w:t>
+      </w:r>
+      <w:r>
+        <w:t xml:space="preserve"> to the user as it is provided constantly with </w:t>
+      </w:r>
+      <w:r>
+        <w:t xml:space="preserve">real-life </w:t>
+      </w:r>
+      <w:r>
+        <w:t>conversations</w:t>
+      </w:r>
+      <w:r>
+        <w:rPr>
+          <w:vertAlign w:val="superscript"/>
+        </w:rPr>
+        <w:t>3122</w:t>
+      </w:r>
+      <w:r>
+        <w:t>.</w:t>
+      </w:r>
+      <w:r>
+        <w:t xml:space="preserve"> </w:t>
+      </w:r>
+    </w:p>
+    <w:p>
+      <w:r>
+        <w:t xml:space="preserve">The main components used in modeling the conversation flow are </w:t>
+      </w:r>
+      <w:r>
+        <w:t>entities</w:t>
+      </w:r>
+      <w:r>
+        <w:t xml:space="preserve">, </w:t>
+      </w:r>
+      <w:r>
+        <w:t xml:space="preserve">intents </w:t>
+      </w:r>
+      <w:r>
+        <w:t xml:space="preserve">and context. </w:t>
+      </w:r>
+      <w:r>
+        <w:rPr>
+          <w:i/>
+        </w:rPr>
         <w:t>Entities</w:t>
       </w:r>
       <w:r>
-        <w:t>: O</w:t>
-      </w:r>
-      <w:r>
-        <w:t>bjects the application or device takes action on</w:t>
-      </w:r>
-      <w:r>
-        <w:t>, can be often considered as the action’s parameters. Entities can be either defined by the user or are commonly supported in natural language system, containing types such as Location or Date.</w:t>
-      </w:r>
-    </w:p>
-    <w:p>
-      <w:pPr>
+        <w:t xml:space="preserve"> are domain objects </w:t>
+      </w:r>
+      <w:r>
+        <w:t>an</w:t>
+      </w:r>
+      <w:r>
+        <w:t xml:space="preserve"> application takes action</w:t>
+      </w:r>
+      <w:r>
+        <w:t>s</w:t>
+      </w:r>
+      <w:r>
+        <w:t xml:space="preserve"> on. They can be considered as parameters of an action to be taken. In api.ai, there are several already defined system entities, </w:t>
+      </w:r>
+      <w:r>
+        <w:t xml:space="preserve">e.g. </w:t>
+      </w:r>
+      <w:r>
+        <w:t xml:space="preserve">specifying parameters of time, units and geography. Additionally, the developer can define his </w:t>
+      </w:r>
+      <w:r>
+        <w:t xml:space="preserve">own entities. </w:t>
+      </w:r>
+      <w:r>
+        <w:rPr>
+          <w:vertAlign w:val="superscript"/>
+        </w:rPr>
+        <w:t>3123</w:t>
+      </w:r>
+    </w:p>
+    <w:p>
+      <w:r>
+        <w:lastRenderedPageBreak/>
+        <w:t xml:space="preserve">In an api.ai agent, user requests are mapped to </w:t>
+      </w:r>
+      <w:r>
         <w:rPr>
           <w:i/>
         </w:rPr>
-      </w:pPr>
+        <w:t>intents</w:t>
+      </w:r>
+      <w:r>
+        <w:t>. By matching the user input with previously specified examples, intents are extracted and used to trigger an action. In our tourist chatbot example, a typical intent would be “Give Recommendation” if the user asks for a tourist recommend</w:t>
+      </w:r>
+      <w:r>
+        <w:t>ation</w:t>
+      </w:r>
+      <w:r>
+        <w:t xml:space="preserve"> nearby. </w:t>
+      </w:r>
+      <w:r>
+        <w:rPr>
+          <w:vertAlign w:val="superscript"/>
+        </w:rPr>
+        <w:t>3124</w:t>
+      </w:r>
+    </w:p>
+    <w:p>
+      <w:r>
+        <w:t xml:space="preserve">When </w:t>
+      </w:r>
+      <w:r>
+        <w:t>defining</w:t>
+      </w:r>
+      <w:r>
+        <w:t xml:space="preserve"> an intent, the developer has the option to set </w:t>
+      </w:r>
+      <w:r>
+        <w:t xml:space="preserve">an output </w:t>
+      </w:r>
       <w:r>
         <w:rPr>
           <w:i/>
         </w:rPr>
-        <w:t xml:space="preserve">! In this section, the following </w:t>
-      </w:r>
-      <w:r>
-        <w:rPr>
-          <w:i/>
-        </w:rPr>
-        <w:t>parts</w:t>
-      </w:r>
-      <w:r>
-        <w:rPr>
-          <w:i/>
-        </w:rPr>
-        <w:t xml:space="preserve"> </w:t>
-      </w:r>
-      <w:r>
-        <w:rPr>
-          <w:i/>
-        </w:rPr>
-        <w:t>are</w:t>
-      </w:r>
-      <w:r>
-        <w:rPr>
-          <w:i/>
-        </w:rPr>
-        <w:t xml:space="preserve"> going to be examined in a more detailed way: </w:t>
-      </w:r>
-      <w:r>
-        <w:rPr>
-          <w:i/>
-        </w:rPr>
-        <w:t>difference and relation between</w:t>
-      </w:r>
-      <w:r>
-        <w:rPr>
-          <w:i/>
-        </w:rPr>
-        <w:t xml:space="preserve"> natural language proces</w:t>
-      </w:r>
-      <w:r>
-        <w:rPr>
-          <w:i/>
-        </w:rPr>
-        <w:t xml:space="preserve">sing, conversational interface and </w:t>
-      </w:r>
-      <w:proofErr w:type="spellStart"/>
-      <w:r>
-        <w:rPr>
-          <w:i/>
-        </w:rPr>
-        <w:t>chatbo</w:t>
-      </w:r>
-      <w:r>
-        <w:rPr>
-          <w:i/>
-        </w:rPr>
-        <w:t>t</w:t>
-      </w:r>
-      <w:proofErr w:type="spellEnd"/>
-      <w:r>
-        <w:rPr>
-          <w:i/>
-        </w:rPr>
-        <w:t>, key concepts and way of functioning</w:t>
-      </w:r>
-    </w:p>
-    <w:p>
-      <w:pPr>
-        <w:rPr>
-          <w:i/>
-        </w:rPr>
-      </w:pPr>
+        <w:t>context</w:t>
+      </w:r>
+      <w:r>
+        <w:t>.</w:t>
+      </w:r>
+      <w:r>
+        <w:t xml:space="preserve"> Contexts manage the conversation flow by distinguishing the state the conversation is in. Based on the state, the agent may take different decisions on the same user input. </w:t>
+      </w:r>
+      <w:r>
+        <w:rPr>
+          <w:vertAlign w:val="superscript"/>
+        </w:rPr>
+        <w:t>3125</w:t>
+      </w:r>
+      <w:r>
+        <w:t xml:space="preserve"> </w:t>
+      </w:r>
+    </w:p>
+    <w:p>
+      <w:bookmarkStart w:id="0" w:name="_GoBack"/>
+      <w:bookmarkEnd w:id="0"/>
     </w:p>
     <w:p>
       <w:pPr>
@@ -497,16 +956,11 @@
       <w:r>
         <w:t xml:space="preserve">3.2 </w:t>
       </w:r>
-      <w:proofErr w:type="spellStart"/>
       <w:r>
         <w:t>OpenStreetMap</w:t>
       </w:r>
-      <w:proofErr w:type="spellEnd"/>
-    </w:p>
-    <w:p>
-      <w:pPr>
-        <w:ind w:firstLine="708"/>
-      </w:pPr>
+    </w:p>
+    <w:p>
       <w:r>
         <w:rPr>
           <w:i/>
@@ -590,46 +1044,33 @@
         <w:t xml:space="preserve"> </w:t>
       </w:r>
       <w:r>
-        <w:t xml:space="preserve">In this project, the </w:t>
-      </w:r>
-      <w:proofErr w:type="spellStart"/>
+        <w:t>In this project, the OpenStreetMap da</w:t>
+      </w:r>
+      <w:r>
+        <w:t xml:space="preserve">ta is used to extract necessary tourist information in order to create user recommendations. </w:t>
+      </w:r>
+    </w:p>
+    <w:p>
+      <w:pPr>
+        <w:pStyle w:val="berschrift3"/>
+      </w:pPr>
+      <w:r>
+        <w:t xml:space="preserve">3.2. Data </w:t>
+      </w:r>
+      <w:r>
+        <w:t>Structure</w:t>
+      </w:r>
+    </w:p>
+    <w:p>
+      <w:r>
+        <w:t xml:space="preserve">Regarding the data organization, </w:t>
+      </w:r>
       <w:r>
         <w:t>OpenStreetMap</w:t>
       </w:r>
-      <w:proofErr w:type="spellEnd"/>
-      <w:r>
-        <w:t xml:space="preserve"> da</w:t>
-      </w:r>
-      <w:r>
-        <w:t xml:space="preserve">ta is used to extract necessary tourist information in order to create user recommendations. </w:t>
-      </w:r>
-    </w:p>
-    <w:p>
-      <w:pPr>
-        <w:pStyle w:val="berschrift3"/>
-      </w:pPr>
-      <w:r>
-        <w:t xml:space="preserve">3.2. Data </w:t>
-      </w:r>
-      <w:r>
-        <w:t>Structure</w:t>
-      </w:r>
-    </w:p>
-    <w:p>
-      <w:pPr>
-        <w:ind w:firstLine="708"/>
-      </w:pPr>
-      <w:r>
-        <w:t xml:space="preserve">Regarding the data organization, </w:t>
-      </w:r>
-      <w:proofErr w:type="spellStart"/>
-      <w:r>
-        <w:t>OpenStreetMap</w:t>
-      </w:r>
       <w:r>
         <w:t>’s</w:t>
       </w:r>
-      <w:proofErr w:type="spellEnd"/>
       <w:r>
         <w:t xml:space="preserve"> structure consists of four principal elements</w:t>
       </w:r>
@@ -658,7 +1099,6 @@
         <w:rPr>
           <w:b/>
         </w:rPr>
-        <w:lastRenderedPageBreak/>
         <w:t>Nodes</w:t>
       </w:r>
       <w:r>
@@ -798,9 +1238,6 @@
       </w:r>
     </w:p>
     <w:p>
-      <w:pPr>
-        <w:ind w:left="600"/>
-      </w:pPr>
       <w:r>
         <w:t xml:space="preserve">There are a big number </w:t>
       </w:r>
@@ -808,7 +1245,11 @@
         <w:t xml:space="preserve">of </w:t>
       </w:r>
       <w:r>
-        <w:t>data dumps available that store the above mentioned data for either the whole planet or smaller regions or cities. These dumps can be downloaded in the file formats XML and PBF and imported into a PostgreSQL database</w:t>
+        <w:t xml:space="preserve">data dumps available that store the above mentioned data for either the whole planet or smaller regions or cities. These dumps can be downloaded in the </w:t>
+      </w:r>
+      <w:r>
+        <w:lastRenderedPageBreak/>
+        <w:t>file formats XML and PBF and imported into a PostgreSQL database</w:t>
       </w:r>
       <w:r>
         <w:t xml:space="preserve"> to get access to the OSM data structure</w:t>
@@ -817,11 +1258,7 @@
         <w:t xml:space="preserve">. </w:t>
       </w:r>
     </w:p>
-    <w:p>
-      <w:pPr>
-        <w:ind w:left="600"/>
-      </w:pPr>
-    </w:p>
+    <w:p/>
     <w:p>
       <w:pPr>
         <w:pStyle w:val="berschrift3"/>
@@ -846,9 +1283,6 @@
       </w:r>
     </w:p>
     <w:p>
-      <w:pPr>
-        <w:ind w:firstLine="708"/>
-      </w:pPr>
       <w:r>
         <w:t xml:space="preserve">In the context of geographic </w:t>
       </w:r>
@@ -956,7 +1390,13 @@
         <w:t xml:space="preserve">, </w:t>
       </w:r>
       <w:r>
-        <w:t>the data structures Nodes an</w:t>
+        <w:t>the data structures Nodes</w:t>
+      </w:r>
+      <w:r>
+        <w:t>, Ways</w:t>
+      </w:r>
+      <w:r>
+        <w:t xml:space="preserve"> an</w:t>
       </w:r>
       <w:r>
         <w:t xml:space="preserve">d Tags are mainly investigated. Like already stated, the Tags structure contains key-value pairs that give conclusions about the attached objects, in this case the nodes. Because of this fact, </w:t>
@@ -1087,9 +1527,6 @@
       </w:r>
     </w:p>
     <w:p>
-      <w:pPr>
-        <w:ind w:firstLine="708"/>
-      </w:pPr>
       <w:r>
         <w:t>These requirements lead to the following query that was additionally adjusted in a way that</w:t>
       </w:r>
@@ -1106,416 +1543,167 @@
         <w:t xml:space="preserve">essential </w:t>
       </w:r>
       <w:r>
-        <w:t>information can be seen at once</w:t>
-      </w:r>
-      <w:bookmarkStart w:id="0" w:name="_GoBack"/>
-      <w:bookmarkEnd w:id="0"/>
-      <w:r>
-        <w:t>:</w:t>
+        <w:t>information can be seen at once:</w:t>
       </w:r>
     </w:p>
     <w:p>
       <w:pPr>
         <w:rPr>
           <w:rStyle w:val="Hervorhebung"/>
+          <w:rFonts w:ascii="Courier New" w:hAnsi="Courier New" w:cs="Courier New"/>
+          <w:i w:val="0"/>
+          <w:sz w:val="18"/>
+          <w:szCs w:val="18"/>
         </w:rPr>
       </w:pPr>
       <w:r>
         <w:rPr>
           <w:rStyle w:val="Hervorhebung"/>
+          <w:rFonts w:ascii="Courier New" w:hAnsi="Courier New" w:cs="Courier New"/>
+          <w:i w:val="0"/>
+          <w:sz w:val="18"/>
+          <w:szCs w:val="18"/>
         </w:rPr>
         <w:t>SELECT id, tags,</w:t>
       </w:r>
       <w:r>
         <w:rPr>
+          <w:rFonts w:ascii="Courier New" w:hAnsi="Courier New" w:cs="Courier New"/>
           <w:i/>
-          <w:iCs/>
+          <w:sz w:val="18"/>
+          <w:szCs w:val="18"/>
         </w:rPr>
         <w:t xml:space="preserve"> </w:t>
       </w:r>
       <w:r>
         <w:rPr>
           <w:rStyle w:val="Hervorhebung"/>
-        </w:rPr>
-        <w:t xml:space="preserve">tags-&gt; 'name' as </w:t>
-      </w:r>
-      <w:proofErr w:type="spellStart"/>
+          <w:rFonts w:ascii="Courier New" w:hAnsi="Courier New" w:cs="Courier New"/>
+          <w:i w:val="0"/>
+          <w:sz w:val="18"/>
+          <w:szCs w:val="18"/>
+        </w:rPr>
+        <w:t>tags-&gt; 'name' as poiname, tags-&gt; 'tourism' as tourism, tags-&gt; 'description' as description,</w:t>
+      </w:r>
+      <w:r>
+        <w:rPr>
+          <w:rFonts w:ascii="Courier New" w:hAnsi="Courier New" w:cs="Courier New"/>
+          <w:i/>
+          <w:sz w:val="18"/>
+          <w:szCs w:val="18"/>
+        </w:rPr>
+        <w:t xml:space="preserve"> </w:t>
+      </w:r>
       <w:r>
         <w:rPr>
           <w:rStyle w:val="Hervorhebung"/>
-        </w:rPr>
-        <w:t>poiname</w:t>
-      </w:r>
-      <w:proofErr w:type="spellEnd"/>
+          <w:rFonts w:ascii="Courier New" w:hAnsi="Courier New" w:cs="Courier New"/>
+          <w:i w:val="0"/>
+          <w:sz w:val="18"/>
+          <w:szCs w:val="18"/>
+        </w:rPr>
+        <w:t>tags-&gt; 'addr:street' as street, tags-&gt;'addr:housenumber' as housenumber, tags-&gt; 'addr:city' as city,</w:t>
+      </w:r>
+      <w:r>
+        <w:rPr>
+          <w:rFonts w:ascii="Courier New" w:hAnsi="Courier New" w:cs="Courier New"/>
+          <w:i/>
+          <w:sz w:val="18"/>
+          <w:szCs w:val="18"/>
+        </w:rPr>
+        <w:t xml:space="preserve"> </w:t>
+      </w:r>
       <w:r>
         <w:rPr>
           <w:rStyle w:val="Hervorhebung"/>
-        </w:rPr>
-        <w:t>, tags-&gt; 'tourism' as tourism, tags-&gt; 'description' as description,</w:t>
-      </w:r>
-      <w:r>
-        <w:rPr>
+          <w:rFonts w:ascii="Courier New" w:hAnsi="Courier New" w:cs="Courier New"/>
+          <w:i w:val="0"/>
+          <w:sz w:val="18"/>
+          <w:szCs w:val="18"/>
+        </w:rPr>
+        <w:t>tags-&gt; 'opening_hours' as openingHours,</w:t>
+      </w:r>
+      <w:r>
+        <w:rPr>
+          <w:rFonts w:ascii="Courier New" w:hAnsi="Courier New" w:cs="Courier New"/>
           <w:i/>
-          <w:iCs/>
-        </w:rPr>
-        <w:t xml:space="preserve"> </w:t>
+          <w:sz w:val="18"/>
+          <w:szCs w:val="18"/>
+        </w:rPr>
+        <w:br/>
       </w:r>
       <w:r>
         <w:rPr>
           <w:rStyle w:val="Hervorhebung"/>
-        </w:rPr>
-        <w:t>t</w:t>
+          <w:rFonts w:ascii="Courier New" w:hAnsi="Courier New" w:cs="Courier New"/>
+          <w:i w:val="0"/>
+          <w:sz w:val="18"/>
+          <w:szCs w:val="18"/>
+        </w:rPr>
+        <w:t>ST_Distance(geography(geom), ST_SetSRID(geography(ST_Point(9.991636, 53.550090)), 4326)) as distance</w:t>
+      </w:r>
+      <w:r>
+        <w:rPr>
+          <w:rFonts w:ascii="Courier New" w:hAnsi="Courier New" w:cs="Courier New"/>
+          <w:i/>
+          <w:sz w:val="18"/>
+          <w:szCs w:val="18"/>
+        </w:rPr>
+        <w:br/>
       </w:r>
       <w:r>
         <w:rPr>
           <w:rStyle w:val="Hervorhebung"/>
-        </w:rPr>
-        <w:t>ags-&gt; '</w:t>
-      </w:r>
-      <w:proofErr w:type="spellStart"/>
+          <w:rFonts w:ascii="Courier New" w:hAnsi="Courier New" w:cs="Courier New"/>
+          <w:i w:val="0"/>
+          <w:sz w:val="18"/>
+          <w:szCs w:val="18"/>
+        </w:rPr>
+        <w:t>FROM nodes</w:t>
+      </w:r>
+      <w:r>
+        <w:rPr>
+          <w:rFonts w:ascii="Courier New" w:hAnsi="Courier New" w:cs="Courier New"/>
+          <w:i/>
+          <w:sz w:val="18"/>
+          <w:szCs w:val="18"/>
+        </w:rPr>
+        <w:t xml:space="preserve"> </w:t>
+      </w:r>
       <w:r>
         <w:rPr>
           <w:rStyle w:val="Hervorhebung"/>
-        </w:rPr>
-        <w:t>addr:street</w:t>
-      </w:r>
-      <w:proofErr w:type="spellEnd"/>
+          <w:rFonts w:ascii="Courier New" w:hAnsi="Courier New" w:cs="Courier New"/>
+          <w:i w:val="0"/>
+          <w:sz w:val="18"/>
+          <w:szCs w:val="18"/>
+        </w:rPr>
+        <w:t>WHERE ST_DWithin(geography(geom), ST_SetSRID(geography(ST_Point(9.991636, 53.550090)), 4326), 1000)</w:t>
+      </w:r>
+      <w:r>
+        <w:rPr>
+          <w:rFonts w:ascii="Courier New" w:hAnsi="Courier New" w:cs="Courier New"/>
+          <w:i/>
+          <w:sz w:val="18"/>
+          <w:szCs w:val="18"/>
+        </w:rPr>
+        <w:br/>
+      </w:r>
       <w:r>
         <w:rPr>
           <w:rStyle w:val="Hervorhebung"/>
-        </w:rPr>
-        <w:t>' as street, tags-&gt;'</w:t>
-      </w:r>
-      <w:proofErr w:type="spellStart"/>
-      <w:r>
-        <w:rPr>
-          <w:rStyle w:val="Hervorhebung"/>
-        </w:rPr>
-        <w:t>addr:housenumber</w:t>
-      </w:r>
-      <w:proofErr w:type="spellEnd"/>
-      <w:r>
-        <w:rPr>
-          <w:rStyle w:val="Hervorhebung"/>
-        </w:rPr>
-        <w:t xml:space="preserve">' as </w:t>
-      </w:r>
-      <w:proofErr w:type="spellStart"/>
-      <w:r>
-        <w:rPr>
-          <w:rStyle w:val="Hervorhebung"/>
-        </w:rPr>
-        <w:t>housenumber</w:t>
-      </w:r>
-      <w:proofErr w:type="spellEnd"/>
-      <w:r>
-        <w:rPr>
-          <w:rStyle w:val="Hervorhebung"/>
-        </w:rPr>
-        <w:t>, tags-&gt; '</w:t>
-      </w:r>
-      <w:proofErr w:type="spellStart"/>
-      <w:r>
-        <w:rPr>
-          <w:rStyle w:val="Hervorhebung"/>
-        </w:rPr>
-        <w:t>addr:city</w:t>
-      </w:r>
-      <w:proofErr w:type="spellEnd"/>
-      <w:r>
-        <w:rPr>
-          <w:rStyle w:val="Hervorhebung"/>
-        </w:rPr>
-        <w:t>' as city,</w:t>
-      </w:r>
-      <w:r>
-        <w:rPr>
-          <w:i/>
-          <w:iCs/>
-        </w:rPr>
-        <w:t xml:space="preserve"> </w:t>
-      </w:r>
-      <w:r>
-        <w:rPr>
-          <w:rStyle w:val="Hervorhebung"/>
-        </w:rPr>
-        <w:t>tags-&gt; '</w:t>
-      </w:r>
-      <w:proofErr w:type="spellStart"/>
-      <w:r>
-        <w:rPr>
-          <w:rStyle w:val="Hervorhebung"/>
-        </w:rPr>
-        <w:t>opening_hours</w:t>
-      </w:r>
-      <w:proofErr w:type="spellEnd"/>
-      <w:r>
-        <w:rPr>
-          <w:rStyle w:val="Hervorhebung"/>
-        </w:rPr>
-        <w:t xml:space="preserve">' as </w:t>
-      </w:r>
-      <w:proofErr w:type="spellStart"/>
-      <w:r>
-        <w:rPr>
-          <w:rStyle w:val="Hervorhebung"/>
-        </w:rPr>
-        <w:t>openingHours</w:t>
-      </w:r>
-      <w:proofErr w:type="spellEnd"/>
-      <w:r>
-        <w:rPr>
-          <w:rStyle w:val="Hervorhebung"/>
-        </w:rPr>
-        <w:t>,</w:t>
-      </w:r>
-      <w:r>
-        <w:rPr>
-          <w:i/>
-          <w:iCs/>
-        </w:rPr>
-        <w:br/>
-      </w:r>
-      <w:proofErr w:type="spellStart"/>
-      <w:r>
-        <w:rPr>
-          <w:rStyle w:val="Hervorhebung"/>
-        </w:rPr>
-        <w:t>ST_Distance</w:t>
-      </w:r>
-      <w:proofErr w:type="spellEnd"/>
-      <w:r>
-        <w:rPr>
-          <w:rStyle w:val="Hervorhebung"/>
-        </w:rPr>
-        <w:t>(geography(</w:t>
-      </w:r>
-      <w:proofErr w:type="spellStart"/>
-      <w:r>
-        <w:rPr>
-          <w:rStyle w:val="Hervorhebung"/>
-        </w:rPr>
-        <w:t>geom</w:t>
-      </w:r>
-      <w:proofErr w:type="spellEnd"/>
-      <w:r>
-        <w:rPr>
-          <w:rStyle w:val="Hervorhebung"/>
-        </w:rPr>
-        <w:t xml:space="preserve">), </w:t>
-      </w:r>
-      <w:proofErr w:type="spellStart"/>
-      <w:r>
-        <w:rPr>
-          <w:rStyle w:val="Hervorhebung"/>
-        </w:rPr>
-        <w:t>ST_SetSRID</w:t>
-      </w:r>
-      <w:proofErr w:type="spellEnd"/>
-      <w:r>
-        <w:rPr>
-          <w:rStyle w:val="Hervorhebung"/>
-        </w:rPr>
-        <w:t>(geography(</w:t>
-      </w:r>
-      <w:proofErr w:type="spellStart"/>
-      <w:r>
-        <w:rPr>
-          <w:rStyle w:val="Hervorhebung"/>
-        </w:rPr>
-        <w:t>ST_Point</w:t>
-      </w:r>
-      <w:proofErr w:type="spellEnd"/>
-      <w:r>
-        <w:rPr>
-          <w:rStyle w:val="Hervorhebung"/>
-        </w:rPr>
-        <w:t>(9.991636, 53.550090)), 4326)) as distance</w:t>
-      </w:r>
-      <w:r>
-        <w:rPr>
-          <w:i/>
-          <w:iCs/>
-        </w:rPr>
-        <w:br/>
-      </w:r>
-      <w:r>
-        <w:rPr>
-          <w:rStyle w:val="Hervorhebung"/>
-        </w:rPr>
-        <w:t>FROM nodes</w:t>
-      </w:r>
-      <w:r>
-        <w:rPr>
-          <w:i/>
-          <w:iCs/>
-        </w:rPr>
-        <w:t xml:space="preserve"> </w:t>
-      </w:r>
-      <w:r>
-        <w:rPr>
-          <w:rStyle w:val="Hervorhebung"/>
-        </w:rPr>
-        <w:t>WHE</w:t>
-      </w:r>
-      <w:r>
-        <w:rPr>
-          <w:rStyle w:val="Hervorhebung"/>
-        </w:rPr>
-        <w:t xml:space="preserve">RE </w:t>
-      </w:r>
-      <w:proofErr w:type="spellStart"/>
-      <w:r>
-        <w:rPr>
-          <w:rStyle w:val="Hervorhebung"/>
-        </w:rPr>
-        <w:t>ST_DWithin</w:t>
-      </w:r>
-      <w:proofErr w:type="spellEnd"/>
-      <w:r>
-        <w:rPr>
-          <w:rStyle w:val="Hervorhebung"/>
-        </w:rPr>
-        <w:t>(geography(</w:t>
-      </w:r>
-      <w:proofErr w:type="spellStart"/>
-      <w:r>
-        <w:rPr>
-          <w:rStyle w:val="Hervorhebung"/>
-        </w:rPr>
-        <w:t>geom</w:t>
-      </w:r>
-      <w:proofErr w:type="spellEnd"/>
-      <w:r>
-        <w:rPr>
-          <w:rStyle w:val="Hervorhebung"/>
-        </w:rPr>
-        <w:t xml:space="preserve">), </w:t>
-      </w:r>
-      <w:proofErr w:type="spellStart"/>
-      <w:r>
-        <w:rPr>
-          <w:rStyle w:val="Hervorhebung"/>
-        </w:rPr>
-        <w:t>ST_SetSRID</w:t>
-      </w:r>
-      <w:proofErr w:type="spellEnd"/>
-      <w:r>
-        <w:rPr>
-          <w:rStyle w:val="Hervorhebung"/>
-        </w:rPr>
-        <w:t>(geography(</w:t>
-      </w:r>
-      <w:proofErr w:type="spellStart"/>
-      <w:r>
-        <w:rPr>
-          <w:rStyle w:val="Hervorhebung"/>
-        </w:rPr>
-        <w:t>ST_Point</w:t>
-      </w:r>
-      <w:proofErr w:type="spellEnd"/>
-      <w:r>
-        <w:rPr>
-          <w:rStyle w:val="Hervorhebung"/>
-        </w:rPr>
-        <w:t>(9.991636, 53.550090)), 4326), 1000)</w:t>
-      </w:r>
-      <w:r>
-        <w:rPr>
-          <w:i/>
-          <w:iCs/>
-        </w:rPr>
-        <w:br/>
-      </w:r>
-      <w:proofErr w:type="gramStart"/>
-      <w:r>
-        <w:rPr>
-          <w:rStyle w:val="Hervorhebung"/>
-        </w:rPr>
+          <w:rFonts w:ascii="Courier New" w:hAnsi="Courier New" w:cs="Courier New"/>
+          <w:i w:val="0"/>
+          <w:sz w:val="18"/>
+          <w:szCs w:val="18"/>
+        </w:rPr>
+        <w:t>and tags ? 'tourism' and not (tags @&gt; hstore('tourism','information') or tags @&gt; hstore('tourism','hotel'));</w:t>
+      </w:r>
+    </w:p>
+    <w:p/>
+    <w:p>
+      <w:r>
         <w:lastRenderedPageBreak/>
-        <w:t>and</w:t>
-      </w:r>
-      <w:proofErr w:type="gramEnd"/>
-      <w:r>
-        <w:rPr>
-          <w:rStyle w:val="Hervorhebung"/>
-        </w:rPr>
-        <w:t xml:space="preserve"> tags ? '</w:t>
-      </w:r>
-      <w:proofErr w:type="gramStart"/>
-      <w:r>
-        <w:rPr>
-          <w:rStyle w:val="Hervorhebung"/>
-        </w:rPr>
-        <w:t>tourism</w:t>
-      </w:r>
-      <w:proofErr w:type="gramEnd"/>
-      <w:r>
-        <w:rPr>
-          <w:rStyle w:val="Hervorhebung"/>
-        </w:rPr>
-        <w:t xml:space="preserve">' and not (tags @&gt; </w:t>
-      </w:r>
-      <w:proofErr w:type="spellStart"/>
-      <w:r>
-        <w:rPr>
-          <w:rStyle w:val="Hervorhebung"/>
-        </w:rPr>
-        <w:t>hstore</w:t>
-      </w:r>
-      <w:proofErr w:type="spellEnd"/>
-      <w:r>
-        <w:rPr>
-          <w:rStyle w:val="Hervorhebung"/>
-        </w:rPr>
-        <w:t>('</w:t>
-      </w:r>
-      <w:proofErr w:type="spellStart"/>
-      <w:r>
-        <w:rPr>
-          <w:rStyle w:val="Hervorhebung"/>
-        </w:rPr>
-        <w:t>tourism','information</w:t>
-      </w:r>
-      <w:proofErr w:type="spellEnd"/>
-      <w:r>
-        <w:rPr>
-          <w:rStyle w:val="Hervorhebung"/>
-        </w:rPr>
-        <w:t xml:space="preserve">') or tags @&gt; </w:t>
-      </w:r>
-      <w:proofErr w:type="spellStart"/>
-      <w:r>
-        <w:rPr>
-          <w:rStyle w:val="Hervorhebung"/>
-        </w:rPr>
-        <w:t>hstore</w:t>
-      </w:r>
-      <w:proofErr w:type="spellEnd"/>
-      <w:r>
-        <w:rPr>
-          <w:rStyle w:val="Hervorhebung"/>
-        </w:rPr>
-        <w:t>('</w:t>
-      </w:r>
-      <w:proofErr w:type="spellStart"/>
-      <w:r>
-        <w:rPr>
-          <w:rStyle w:val="Hervorhebung"/>
-        </w:rPr>
-        <w:t>tourism','hotel</w:t>
-      </w:r>
-      <w:proofErr w:type="spellEnd"/>
-      <w:r>
-        <w:rPr>
-          <w:rStyle w:val="Hervorhebung"/>
-        </w:rPr>
-        <w:t>'));</w:t>
-      </w:r>
-    </w:p>
-    <w:p/>
-    <w:p>
-      <w:r>
         <w:pict>
           <v:shapetype id="_x0000_t75" coordsize="21600,21600" o:spt="75" o:preferrelative="t" path="m@4@5l@4@11@9@11@9@5xe" filled="f" stroked="f">
             <v:stroke joinstyle="miter"/>
@@ -1545,9 +1733,6 @@
     <w:p>
       <w:pPr>
         <w:pStyle w:val="Listenabsatz"/>
-        <w:rPr>
-          <w:i/>
-        </w:rPr>
       </w:pPr>
     </w:p>
     <w:p>
@@ -1676,8 +1861,237 @@
       <w:r>
         <w:t xml:space="preserve">9: </w:t>
       </w:r>
-      <w:r>
-        <w:t>http://wiki.openstreetmap.org/wiki/Key:amenity</w:t>
+      <w:hyperlink r:id="rId11" w:history="1">
+        <w:r>
+          <w:rPr>
+            <w:rStyle w:val="Hyperlink"/>
+          </w:rPr>
+          <w:t>http://wiki.openstreetmap.org/wiki/Key:amenity</w:t>
+        </w:r>
+      </w:hyperlink>
+    </w:p>
+    <w:p/>
+    <w:p>
+      <w:r>
+        <w:t>3110: (</w:t>
+      </w:r>
+      <w:hyperlink r:id="rId12" w:history="1">
+        <w:r>
+          <w:rPr>
+            <w:rStyle w:val="Hyperlink"/>
+          </w:rPr>
+          <w:t>https://ronan.collobert.com/pub/matos/2008_nlp_icml.pdf</w:t>
+        </w:r>
+      </w:hyperlink>
+    </w:p>
+    <w:p>
+      <w:r>
+        <w:t>3111: (</w:t>
+      </w:r>
+      <w:hyperlink r:id="rId13" w:history="1">
+        <w:r>
+          <w:rPr>
+            <w:rStyle w:val="Hyperlink"/>
+          </w:rPr>
+          <w:t>https://chatbotsmagazine.com/these-five-platforms-will-make-your-bots-language-intelligent-634556750abd</w:t>
+        </w:r>
+      </w:hyperlink>
+      <w:r>
+        <w:t>)</w:t>
+      </w:r>
+    </w:p>
+    <w:p>
+      <w:pPr>
+        <w:rPr>
+          <w:lang w:val="de-DE"/>
+        </w:rPr>
+      </w:pPr>
+      <w:r>
+        <w:rPr>
+          <w:lang w:val="de-DE"/>
+        </w:rPr>
+        <w:t xml:space="preserve">3112: </w:t>
+      </w:r>
+      <w:hyperlink r:id="rId14" w:history="1">
+        <w:r>
+          <w:rPr>
+            <w:rStyle w:val="Hyperlink"/>
+            <w:lang w:val="de-DE"/>
+          </w:rPr>
+          <w:t>https://docs.api.ai/docs/key-concepts</w:t>
+        </w:r>
+      </w:hyperlink>
+      <w:r>
+        <w:rPr>
+          <w:lang w:val="de-DE"/>
+        </w:rPr>
+        <w:t xml:space="preserve"> (API.AI: NLU and Dialog Management</w:t>
+      </w:r>
+      <w:r>
+        <w:rPr>
+          <w:lang w:val="de-DE"/>
+        </w:rPr>
+        <w:t>)</w:t>
+      </w:r>
+    </w:p>
+    <w:p>
+      <w:pPr>
+        <w:rPr>
+          <w:rFonts w:eastAsia="Times New Roman"/>
+          <w:lang w:eastAsia="de-DE"/>
+        </w:rPr>
+      </w:pPr>
+      <w:r>
+        <w:t xml:space="preserve">3113: </w:t>
+      </w:r>
+      <w:r>
+        <w:rPr>
+          <w:rFonts w:eastAsia="Times New Roman"/>
+          <w:lang w:eastAsia="de-DE"/>
+        </w:rPr>
+        <w:t>(Conversational Interface for Smart Devices)</w:t>
+      </w:r>
+    </w:p>
+    <w:p>
+      <w:pPr>
+        <w:rPr>
+          <w:rFonts w:eastAsia="Times New Roman"/>
+          <w:lang w:eastAsia="de-DE"/>
+        </w:rPr>
+      </w:pPr>
+      <w:r>
+        <w:rPr>
+          <w:rFonts w:eastAsia="Times New Roman"/>
+          <w:lang w:eastAsia="de-DE"/>
+        </w:rPr>
+        <w:t xml:space="preserve">3114: </w:t>
+      </w:r>
+      <w:hyperlink r:id="rId15" w:history="1">
+        <w:r>
+          <w:rPr>
+            <w:rStyle w:val="Hyperlink"/>
+            <w:rFonts w:eastAsia="Times New Roman"/>
+            <w:lang w:eastAsia="de-DE"/>
+          </w:rPr>
+          <w:t>https://www.fastcodesign.com/3058546/conversational-interfaces-explained</w:t>
+        </w:r>
+      </w:hyperlink>
+      <w:r>
+        <w:rPr>
+          <w:rFonts w:eastAsia="Times New Roman"/>
+          <w:lang w:eastAsia="de-DE"/>
+        </w:rPr>
+        <w:t>).</w:t>
+      </w:r>
+    </w:p>
+    <w:p>
+      <w:pPr>
+        <w:rPr>
+          <w:rFonts w:eastAsia="Times New Roman"/>
+          <w:lang w:eastAsia="de-DE"/>
+        </w:rPr>
+      </w:pPr>
+      <w:r>
+        <w:rPr>
+          <w:rFonts w:eastAsia="Times New Roman"/>
+          <w:lang w:eastAsia="de-DE"/>
+        </w:rPr>
+        <w:t xml:space="preserve">3121: </w:t>
+      </w:r>
+      <w:hyperlink r:id="rId16" w:history="1">
+        <w:r>
+          <w:rPr>
+            <w:rStyle w:val="Hyperlink"/>
+            <w:rFonts w:eastAsia="Times New Roman"/>
+            <w:lang w:eastAsia="de-DE"/>
+          </w:rPr>
+          <w:t>https://docs.api.ai/docs/concept-agents</w:t>
+        </w:r>
+      </w:hyperlink>
+    </w:p>
+    <w:p>
+      <w:pPr>
+        <w:rPr>
+          <w:rFonts w:eastAsia="Times New Roman"/>
+          <w:lang w:eastAsia="de-DE"/>
+        </w:rPr>
+      </w:pPr>
+      <w:r>
+        <w:rPr>
+          <w:rFonts w:eastAsia="Times New Roman"/>
+          <w:lang w:eastAsia="de-DE"/>
+        </w:rPr>
+        <w:lastRenderedPageBreak/>
+        <w:t xml:space="preserve">3122: </w:t>
+      </w:r>
+      <w:hyperlink r:id="rId17" w:history="1">
+        <w:r>
+          <w:rPr>
+            <w:rStyle w:val="Hyperlink"/>
+            <w:rFonts w:eastAsia="Times New Roman"/>
+            <w:lang w:eastAsia="de-DE"/>
+          </w:rPr>
+          <w:t>https://docs.api.ai/docs/machine-learning</w:t>
+        </w:r>
+      </w:hyperlink>
+    </w:p>
+    <w:p>
+      <w:pPr>
+        <w:rPr>
+          <w:rFonts w:eastAsia="Times New Roman"/>
+          <w:lang w:eastAsia="de-DE"/>
+        </w:rPr>
+      </w:pPr>
+      <w:r>
+        <w:rPr>
+          <w:rFonts w:eastAsia="Times New Roman"/>
+          <w:lang w:eastAsia="de-DE"/>
+        </w:rPr>
+        <w:t>3123:</w:t>
+      </w:r>
+      <w:r>
+        <w:t xml:space="preserve"> </w:t>
+      </w:r>
+      <w:r>
+        <w:rPr>
+          <w:rFonts w:eastAsia="Times New Roman"/>
+          <w:lang w:eastAsia="de-DE"/>
+        </w:rPr>
+        <w:t>https://docs.api.ai/docs/concept-entities</w:t>
+      </w:r>
+    </w:p>
+    <w:p>
+      <w:pPr>
+        <w:rPr>
+          <w:rFonts w:eastAsia="Times New Roman"/>
+          <w:lang w:eastAsia="de-DE"/>
+        </w:rPr>
+      </w:pPr>
+      <w:r>
+        <w:rPr>
+          <w:rFonts w:eastAsia="Times New Roman"/>
+          <w:lang w:eastAsia="de-DE"/>
+        </w:rPr>
+        <w:t xml:space="preserve">3124: </w:t>
+      </w:r>
+      <w:r>
+        <w:rPr>
+          <w:rFonts w:eastAsia="Times New Roman"/>
+          <w:lang w:eastAsia="de-DE"/>
+        </w:rPr>
+        <w:t>https://docs.api.ai/docs/concept-intents</w:t>
+      </w:r>
+    </w:p>
+    <w:p>
+      <w:r>
+        <w:rPr>
+          <w:rFonts w:eastAsia="Times New Roman"/>
+          <w:lang w:eastAsia="de-DE"/>
+        </w:rPr>
+        <w:t xml:space="preserve">3125: </w:t>
+      </w:r>
+      <w:r>
+        <w:t>https://docs.api.ai/docs/concept-contexts</w:t>
       </w:r>
     </w:p>
     <w:sectPr>
@@ -1693,6 +2107,346 @@
 <file path=word/numbering.xml><?xml version="1.0" encoding="utf-8"?>
 <w:numbering xmlns:wpc="http://schemas.microsoft.com/office/word/2010/wordprocessingCanvas" xmlns:mc="http://schemas.openxmlformats.org/markup-compatibility/2006" xmlns:o="urn:schemas-microsoft-com:office:office" xmlns:r="http://schemas.openxmlformats.org/officeDocument/2006/relationships" xmlns:m="http://schemas.openxmlformats.org/officeDocument/2006/math" xmlns:v="urn:schemas-microsoft-com:vml" xmlns:wp14="http://schemas.microsoft.com/office/word/2010/wordprocessingDrawing" xmlns:wp="http://schemas.openxmlformats.org/drawingml/2006/wordprocessingDrawing" xmlns:w10="urn:schemas-microsoft-com:office:word" xmlns:w="http://schemas.openxmlformats.org/wordprocessingml/2006/main" xmlns:w14="http://schemas.microsoft.com/office/word/2010/wordml" xmlns:w15="http://schemas.microsoft.com/office/word/2012/wordml" xmlns:wpg="http://schemas.microsoft.com/office/word/2010/wordprocessingGroup" xmlns:wpi="http://schemas.microsoft.com/office/word/2010/wordprocessingInk" xmlns:wne="http://schemas.microsoft.com/office/word/2006/wordml" xmlns:wps="http://schemas.microsoft.com/office/word/2010/wordprocessingShape" mc:Ignorable="w14 w15 wp14">
   <w:abstractNum w:abstractNumId="0" w15:restartNumberingAfterBreak="0">
+    <w:nsid w:val="168103B3"/>
+    <w:multiLevelType w:val="hybridMultilevel"/>
+    <w:tmpl w:val="90267C0A"/>
+    <w:lvl w:ilvl="0" w:tplc="24D6AC10">
+      <w:start w:val="3"/>
+      <w:numFmt w:val="bullet"/>
+      <w:lvlText w:val="-"/>
+      <w:lvlJc w:val="left"/>
+      <w:pPr>
+        <w:ind w:left="720" w:hanging="360"/>
+      </w:pPr>
+      <w:rPr>
+        <w:rFonts w:ascii="Times New Roman" w:eastAsiaTheme="minorHAnsi" w:hAnsi="Times New Roman" w:cs="Times New Roman" w:hint="default"/>
+      </w:rPr>
+    </w:lvl>
+    <w:lvl w:ilvl="1" w:tplc="04070003" w:tentative="1">
+      <w:start w:val="1"/>
+      <w:numFmt w:val="bullet"/>
+      <w:lvlText w:val="o"/>
+      <w:lvlJc w:val="left"/>
+      <w:pPr>
+        <w:ind w:left="1440" w:hanging="360"/>
+      </w:pPr>
+      <w:rPr>
+        <w:rFonts w:ascii="Courier New" w:hAnsi="Courier New" w:cs="Courier New" w:hint="default"/>
+      </w:rPr>
+    </w:lvl>
+    <w:lvl w:ilvl="2" w:tplc="04070005" w:tentative="1">
+      <w:start w:val="1"/>
+      <w:numFmt w:val="bullet"/>
+      <w:lvlText w:val=""/>
+      <w:lvlJc w:val="left"/>
+      <w:pPr>
+        <w:ind w:left="2160" w:hanging="360"/>
+      </w:pPr>
+      <w:rPr>
+        <w:rFonts w:ascii="Wingdings" w:hAnsi="Wingdings" w:hint="default"/>
+      </w:rPr>
+    </w:lvl>
+    <w:lvl w:ilvl="3" w:tplc="04070001" w:tentative="1">
+      <w:start w:val="1"/>
+      <w:numFmt w:val="bullet"/>
+      <w:lvlText w:val=""/>
+      <w:lvlJc w:val="left"/>
+      <w:pPr>
+        <w:ind w:left="2880" w:hanging="360"/>
+      </w:pPr>
+      <w:rPr>
+        <w:rFonts w:ascii="Symbol" w:hAnsi="Symbol" w:hint="default"/>
+      </w:rPr>
+    </w:lvl>
+    <w:lvl w:ilvl="4" w:tplc="04070003" w:tentative="1">
+      <w:start w:val="1"/>
+      <w:numFmt w:val="bullet"/>
+      <w:lvlText w:val="o"/>
+      <w:lvlJc w:val="left"/>
+      <w:pPr>
+        <w:ind w:left="3600" w:hanging="360"/>
+      </w:pPr>
+      <w:rPr>
+        <w:rFonts w:ascii="Courier New" w:hAnsi="Courier New" w:cs="Courier New" w:hint="default"/>
+      </w:rPr>
+    </w:lvl>
+    <w:lvl w:ilvl="5" w:tplc="04070005" w:tentative="1">
+      <w:start w:val="1"/>
+      <w:numFmt w:val="bullet"/>
+      <w:lvlText w:val=""/>
+      <w:lvlJc w:val="left"/>
+      <w:pPr>
+        <w:ind w:left="4320" w:hanging="360"/>
+      </w:pPr>
+      <w:rPr>
+        <w:rFonts w:ascii="Wingdings" w:hAnsi="Wingdings" w:hint="default"/>
+      </w:rPr>
+    </w:lvl>
+    <w:lvl w:ilvl="6" w:tplc="04070001" w:tentative="1">
+      <w:start w:val="1"/>
+      <w:numFmt w:val="bullet"/>
+      <w:lvlText w:val=""/>
+      <w:lvlJc w:val="left"/>
+      <w:pPr>
+        <w:ind w:left="5040" w:hanging="360"/>
+      </w:pPr>
+      <w:rPr>
+        <w:rFonts w:ascii="Symbol" w:hAnsi="Symbol" w:hint="default"/>
+      </w:rPr>
+    </w:lvl>
+    <w:lvl w:ilvl="7" w:tplc="04070003" w:tentative="1">
+      <w:start w:val="1"/>
+      <w:numFmt w:val="bullet"/>
+      <w:lvlText w:val="o"/>
+      <w:lvlJc w:val="left"/>
+      <w:pPr>
+        <w:ind w:left="5760" w:hanging="360"/>
+      </w:pPr>
+      <w:rPr>
+        <w:rFonts w:ascii="Courier New" w:hAnsi="Courier New" w:cs="Courier New" w:hint="default"/>
+      </w:rPr>
+    </w:lvl>
+    <w:lvl w:ilvl="8" w:tplc="04070005" w:tentative="1">
+      <w:start w:val="1"/>
+      <w:numFmt w:val="bullet"/>
+      <w:lvlText w:val=""/>
+      <w:lvlJc w:val="left"/>
+      <w:pPr>
+        <w:ind w:left="6480" w:hanging="360"/>
+      </w:pPr>
+      <w:rPr>
+        <w:rFonts w:ascii="Wingdings" w:hAnsi="Wingdings" w:hint="default"/>
+      </w:rPr>
+    </w:lvl>
+  </w:abstractNum>
+  <w:abstractNum w:abstractNumId="1" w15:restartNumberingAfterBreak="0">
+    <w:nsid w:val="1D8D62E2"/>
+    <w:multiLevelType w:val="hybridMultilevel"/>
+    <w:tmpl w:val="7944B704"/>
+    <w:lvl w:ilvl="0" w:tplc="2F46D9F0">
+      <w:start w:val="3"/>
+      <w:numFmt w:val="bullet"/>
+      <w:lvlText w:val="-"/>
+      <w:lvlJc w:val="left"/>
+      <w:pPr>
+        <w:ind w:left="720" w:hanging="360"/>
+      </w:pPr>
+      <w:rPr>
+        <w:rFonts w:ascii="Times New Roman" w:eastAsiaTheme="minorHAnsi" w:hAnsi="Times New Roman" w:cs="Times New Roman" w:hint="default"/>
+        <w:sz w:val="24"/>
+      </w:rPr>
+    </w:lvl>
+    <w:lvl w:ilvl="1" w:tplc="04070003" w:tentative="1">
+      <w:start w:val="1"/>
+      <w:numFmt w:val="bullet"/>
+      <w:lvlText w:val="o"/>
+      <w:lvlJc w:val="left"/>
+      <w:pPr>
+        <w:ind w:left="1440" w:hanging="360"/>
+      </w:pPr>
+      <w:rPr>
+        <w:rFonts w:ascii="Courier New" w:hAnsi="Courier New" w:cs="Courier New" w:hint="default"/>
+      </w:rPr>
+    </w:lvl>
+    <w:lvl w:ilvl="2" w:tplc="04070005" w:tentative="1">
+      <w:start w:val="1"/>
+      <w:numFmt w:val="bullet"/>
+      <w:lvlText w:val=""/>
+      <w:lvlJc w:val="left"/>
+      <w:pPr>
+        <w:ind w:left="2160" w:hanging="360"/>
+      </w:pPr>
+      <w:rPr>
+        <w:rFonts w:ascii="Wingdings" w:hAnsi="Wingdings" w:hint="default"/>
+      </w:rPr>
+    </w:lvl>
+    <w:lvl w:ilvl="3" w:tplc="04070001" w:tentative="1">
+      <w:start w:val="1"/>
+      <w:numFmt w:val="bullet"/>
+      <w:lvlText w:val=""/>
+      <w:lvlJc w:val="left"/>
+      <w:pPr>
+        <w:ind w:left="2880" w:hanging="360"/>
+      </w:pPr>
+      <w:rPr>
+        <w:rFonts w:ascii="Symbol" w:hAnsi="Symbol" w:hint="default"/>
+      </w:rPr>
+    </w:lvl>
+    <w:lvl w:ilvl="4" w:tplc="04070003" w:tentative="1">
+      <w:start w:val="1"/>
+      <w:numFmt w:val="bullet"/>
+      <w:lvlText w:val="o"/>
+      <w:lvlJc w:val="left"/>
+      <w:pPr>
+        <w:ind w:left="3600" w:hanging="360"/>
+      </w:pPr>
+      <w:rPr>
+        <w:rFonts w:ascii="Courier New" w:hAnsi="Courier New" w:cs="Courier New" w:hint="default"/>
+      </w:rPr>
+    </w:lvl>
+    <w:lvl w:ilvl="5" w:tplc="04070005" w:tentative="1">
+      <w:start w:val="1"/>
+      <w:numFmt w:val="bullet"/>
+      <w:lvlText w:val=""/>
+      <w:lvlJc w:val="left"/>
+      <w:pPr>
+        <w:ind w:left="4320" w:hanging="360"/>
+      </w:pPr>
+      <w:rPr>
+        <w:rFonts w:ascii="Wingdings" w:hAnsi="Wingdings" w:hint="default"/>
+      </w:rPr>
+    </w:lvl>
+    <w:lvl w:ilvl="6" w:tplc="04070001" w:tentative="1">
+      <w:start w:val="1"/>
+      <w:numFmt w:val="bullet"/>
+      <w:lvlText w:val=""/>
+      <w:lvlJc w:val="left"/>
+      <w:pPr>
+        <w:ind w:left="5040" w:hanging="360"/>
+      </w:pPr>
+      <w:rPr>
+        <w:rFonts w:ascii="Symbol" w:hAnsi="Symbol" w:hint="default"/>
+      </w:rPr>
+    </w:lvl>
+    <w:lvl w:ilvl="7" w:tplc="04070003" w:tentative="1">
+      <w:start w:val="1"/>
+      <w:numFmt w:val="bullet"/>
+      <w:lvlText w:val="o"/>
+      <w:lvlJc w:val="left"/>
+      <w:pPr>
+        <w:ind w:left="5760" w:hanging="360"/>
+      </w:pPr>
+      <w:rPr>
+        <w:rFonts w:ascii="Courier New" w:hAnsi="Courier New" w:cs="Courier New" w:hint="default"/>
+      </w:rPr>
+    </w:lvl>
+    <w:lvl w:ilvl="8" w:tplc="04070005" w:tentative="1">
+      <w:start w:val="1"/>
+      <w:numFmt w:val="bullet"/>
+      <w:lvlText w:val=""/>
+      <w:lvlJc w:val="left"/>
+      <w:pPr>
+        <w:ind w:left="6480" w:hanging="360"/>
+      </w:pPr>
+      <w:rPr>
+        <w:rFonts w:ascii="Wingdings" w:hAnsi="Wingdings" w:hint="default"/>
+      </w:rPr>
+    </w:lvl>
+  </w:abstractNum>
+  <w:abstractNum w:abstractNumId="2" w15:restartNumberingAfterBreak="0">
+    <w:nsid w:val="1DB71C54"/>
+    <w:multiLevelType w:val="hybridMultilevel"/>
+    <w:tmpl w:val="3000F65E"/>
+    <w:lvl w:ilvl="0" w:tplc="F588FE58">
+      <w:start w:val="3"/>
+      <w:numFmt w:val="bullet"/>
+      <w:lvlText w:val="-"/>
+      <w:lvlJc w:val="left"/>
+      <w:pPr>
+        <w:ind w:left="720" w:hanging="360"/>
+      </w:pPr>
+      <w:rPr>
+        <w:rFonts w:ascii="Arial" w:eastAsia="Times New Roman" w:hAnsi="Arial" w:cs="Arial" w:hint="default"/>
+      </w:rPr>
+    </w:lvl>
+    <w:lvl w:ilvl="1" w:tplc="04070003" w:tentative="1">
+      <w:start w:val="1"/>
+      <w:numFmt w:val="bullet"/>
+      <w:lvlText w:val="o"/>
+      <w:lvlJc w:val="left"/>
+      <w:pPr>
+        <w:ind w:left="1440" w:hanging="360"/>
+      </w:pPr>
+      <w:rPr>
+        <w:rFonts w:ascii="Courier New" w:hAnsi="Courier New" w:cs="Courier New" w:hint="default"/>
+      </w:rPr>
+    </w:lvl>
+    <w:lvl w:ilvl="2" w:tplc="04070005" w:tentative="1">
+      <w:start w:val="1"/>
+      <w:numFmt w:val="bullet"/>
+      <w:lvlText w:val=""/>
+      <w:lvlJc w:val="left"/>
+      <w:pPr>
+        <w:ind w:left="2160" w:hanging="360"/>
+      </w:pPr>
+      <w:rPr>
+        <w:rFonts w:ascii="Wingdings" w:hAnsi="Wingdings" w:hint="default"/>
+      </w:rPr>
+    </w:lvl>
+    <w:lvl w:ilvl="3" w:tplc="04070001" w:tentative="1">
+      <w:start w:val="1"/>
+      <w:numFmt w:val="bullet"/>
+      <w:lvlText w:val=""/>
+      <w:lvlJc w:val="left"/>
+      <w:pPr>
+        <w:ind w:left="2880" w:hanging="360"/>
+      </w:pPr>
+      <w:rPr>
+        <w:rFonts w:ascii="Symbol" w:hAnsi="Symbol" w:hint="default"/>
+      </w:rPr>
+    </w:lvl>
+    <w:lvl w:ilvl="4" w:tplc="04070003" w:tentative="1">
+      <w:start w:val="1"/>
+      <w:numFmt w:val="bullet"/>
+      <w:lvlText w:val="o"/>
+      <w:lvlJc w:val="left"/>
+      <w:pPr>
+        <w:ind w:left="3600" w:hanging="360"/>
+      </w:pPr>
+      <w:rPr>
+        <w:rFonts w:ascii="Courier New" w:hAnsi="Courier New" w:cs="Courier New" w:hint="default"/>
+      </w:rPr>
+    </w:lvl>
+    <w:lvl w:ilvl="5" w:tplc="04070005" w:tentative="1">
+      <w:start w:val="1"/>
+      <w:numFmt w:val="bullet"/>
+      <w:lvlText w:val=""/>
+      <w:lvlJc w:val="left"/>
+      <w:pPr>
+        <w:ind w:left="4320" w:hanging="360"/>
+      </w:pPr>
+      <w:rPr>
+        <w:rFonts w:ascii="Wingdings" w:hAnsi="Wingdings" w:hint="default"/>
+      </w:rPr>
+    </w:lvl>
+    <w:lvl w:ilvl="6" w:tplc="04070001" w:tentative="1">
+      <w:start w:val="1"/>
+      <w:numFmt w:val="bullet"/>
+      <w:lvlText w:val=""/>
+      <w:lvlJc w:val="left"/>
+      <w:pPr>
+        <w:ind w:left="5040" w:hanging="360"/>
+      </w:pPr>
+      <w:rPr>
+        <w:rFonts w:ascii="Symbol" w:hAnsi="Symbol" w:hint="default"/>
+      </w:rPr>
+    </w:lvl>
+    <w:lvl w:ilvl="7" w:tplc="04070003" w:tentative="1">
+      <w:start w:val="1"/>
+      <w:numFmt w:val="bullet"/>
+      <w:lvlText w:val="o"/>
+      <w:lvlJc w:val="left"/>
+      <w:pPr>
+        <w:ind w:left="5760" w:hanging="360"/>
+      </w:pPr>
+      <w:rPr>
+        <w:rFonts w:ascii="Courier New" w:hAnsi="Courier New" w:cs="Courier New" w:hint="default"/>
+      </w:rPr>
+    </w:lvl>
+    <w:lvl w:ilvl="8" w:tplc="04070005" w:tentative="1">
+      <w:start w:val="1"/>
+      <w:numFmt w:val="bullet"/>
+      <w:lvlText w:val=""/>
+      <w:lvlJc w:val="left"/>
+      <w:pPr>
+        <w:ind w:left="6480" w:hanging="360"/>
+      </w:pPr>
+      <w:rPr>
+        <w:rFonts w:ascii="Wingdings" w:hAnsi="Wingdings" w:hint="default"/>
+      </w:rPr>
+    </w:lvl>
+  </w:abstractNum>
+  <w:abstractNum w:abstractNumId="3" w15:restartNumberingAfterBreak="0">
     <w:nsid w:val="21F744AB"/>
     <w:multiLevelType w:val="hybridMultilevel"/>
     <w:tmpl w:val="05DE4F18"/>
@@ -1805,7 +2559,7 @@
       </w:rPr>
     </w:lvl>
   </w:abstractNum>
-  <w:abstractNum w:abstractNumId="1" w15:restartNumberingAfterBreak="0">
+  <w:abstractNum w:abstractNumId="4" w15:restartNumberingAfterBreak="0">
     <w:nsid w:val="27B75C4B"/>
     <w:multiLevelType w:val="hybridMultilevel"/>
     <w:tmpl w:val="2424E652"/>
@@ -1918,7 +2672,7 @@
       </w:rPr>
     </w:lvl>
   </w:abstractNum>
-  <w:abstractNum w:abstractNumId="2" w15:restartNumberingAfterBreak="0">
+  <w:abstractNum w:abstractNumId="5" w15:restartNumberingAfterBreak="0">
     <w:nsid w:val="2BBD1C04"/>
     <w:multiLevelType w:val="hybridMultilevel"/>
     <w:tmpl w:val="F7F4F420"/>
@@ -2031,7 +2785,7 @@
       </w:rPr>
     </w:lvl>
   </w:abstractNum>
-  <w:abstractNum w:abstractNumId="3" w15:restartNumberingAfterBreak="0">
+  <w:abstractNum w:abstractNumId="6" w15:restartNumberingAfterBreak="0">
     <w:nsid w:val="4A5F6E62"/>
     <w:multiLevelType w:val="hybridMultilevel"/>
     <w:tmpl w:val="DC52EFD8"/>
@@ -2145,16 +2899,25 @@
     </w:lvl>
   </w:abstractNum>
   <w:num w:numId="1">
-    <w:abstractNumId w:val="0"/>
+    <w:abstractNumId w:val="3"/>
   </w:num>
   <w:num w:numId="2">
+    <w:abstractNumId w:val="4"/>
+  </w:num>
+  <w:num w:numId="3">
+    <w:abstractNumId w:val="5"/>
+  </w:num>
+  <w:num w:numId="4">
+    <w:abstractNumId w:val="6"/>
+  </w:num>
+  <w:num w:numId="5">
+    <w:abstractNumId w:val="2"/>
+  </w:num>
+  <w:num w:numId="6">
     <w:abstractNumId w:val="1"/>
   </w:num>
-  <w:num w:numId="3">
-    <w:abstractNumId w:val="2"/>
-  </w:num>
-  <w:num w:numId="4">
-    <w:abstractNumId w:val="3"/>
+  <w:num w:numId="7">
+    <w:abstractNumId w:val="0"/>
   </w:num>
 </w:numbering>
 </file>
@@ -2552,7 +3315,11 @@
   <w:style w:type="paragraph" w:default="1" w:styleId="Standard">
     <w:name w:val="Normal"/>
     <w:qFormat/>
-    <w:rsid w:val="005914B9"/>
+    <w:rsid w:val="00D8398F"/>
+    <w:pPr>
+      <w:spacing w:line="360" w:lineRule="auto"/>
+      <w:ind w:firstLine="360"/>
+    </w:pPr>
     <w:rPr>
       <w:rFonts w:ascii="Times New Roman" w:hAnsi="Times New Roman" w:cs="Times New Roman"/>
       <w:sz w:val="24"/>
@@ -2626,7 +3393,6 @@
   <w:style w:type="character" w:default="1" w:styleId="Absatz-Standardschriftart">
     <w:name w:val="Default Paragraph Font"/>
     <w:uiPriority w:val="1"/>
-    <w:semiHidden/>
     <w:unhideWhenUsed/>
   </w:style>
   <w:style w:type="table" w:default="1" w:styleId="NormaleTabelle">
@@ -2738,6 +3504,18 @@
     <w:rPr>
       <w:i/>
       <w:iCs/>
+    </w:rPr>
+  </w:style>
+  <w:style w:type="character" w:styleId="BesuchterHyperlink">
+    <w:name w:val="FollowedHyperlink"/>
+    <w:basedOn w:val="Absatz-Standardschriftart"/>
+    <w:uiPriority w:val="99"/>
+    <w:semiHidden/>
+    <w:unhideWhenUsed/>
+    <w:rsid w:val="00512451"/>
+    <w:rPr>
+      <w:color w:val="954F72" w:themeColor="followedHyperlink"/>
+      <w:u w:val="single"/>
     </w:rPr>
   </w:style>
 </w:styles>
@@ -3009,7 +3787,7 @@
 </file>
 
 <file path=customXml/itemProps1.xml><?xml version="1.0" encoding="utf-8"?>
-<ds:datastoreItem xmlns:ds="http://schemas.openxmlformats.org/officeDocument/2006/customXml" ds:itemID="{C48BE77E-76C3-4E83-9F80-5BB1E1F5B1B8}">
+<ds:datastoreItem xmlns:ds="http://schemas.openxmlformats.org/officeDocument/2006/customXml" ds:itemID="{1DC0B624-A33B-4E70-ABCB-C1A0EF72C12A}">
   <ds:schemaRefs>
     <ds:schemaRef ds:uri="http://schemas.openxmlformats.org/officeDocument/2006/bibliography"/>
   </ds:schemaRefs>

</xml_diff>